<commit_message>
Week 3 Code and Quiz
</commit_message>
<xml_diff>
--- a/fall2016/Week 01 - Introduction and For Loops/Lesson Plan 9-12.docx
+++ b/fall2016/Week 01 - Introduction and For Loops/Lesson Plan 9-12.docx
@@ -8,8 +8,6 @@
           <w:b/>
         </w:rPr>
       </w:pPr>
-      <w:bookmarkStart w:id="0" w:name="_GoBack"/>
-      <w:bookmarkEnd w:id="0"/>
       <w:r>
         <w:rPr>
           <w:b/>
@@ -86,13 +84,7 @@
         <w:t xml:space="preserve">Mention other </w:t>
       </w:r>
       <w:r>
-        <w:t xml:space="preserve">places to get help outside of this class, such as the ECS tutoring center, the professor’s office hours, and by asking anyone in the ACM in Riverside </w:t>
-      </w:r>
-      <w:r>
-        <w:t>(RVR 5029)</w:t>
-      </w:r>
-      <w:r>
-        <w:t>.</w:t>
+        <w:t>places to get help outside of this class, such as the ECS tutoring center, the professor’s office hours, and by asking anyone in the ACM in Riverside (RVR 5029).</w:t>
       </w:r>
     </w:p>
     <w:p>
@@ -234,10 +226,7 @@
     <w:p/>
     <w:p>
       <w:r>
-        <w:t xml:space="preserve">As the sign in sheet </w:t>
-      </w:r>
-      <w:r>
-        <w:t xml:space="preserve">is being passed around, I mention that it contains the current list of enrolled students who are enrolled in the course. I ask if any of the students had difficulty signing up for the course online, as </w:t>
+        <w:t xml:space="preserve">As the sign in sheet is being passed around, I mention that it contains the current list of enrolled students who are enrolled in the course. I ask if any of the students had difficulty signing up for the course online, as </w:t>
       </w:r>
       <w:r>
         <w:t>P</w:t>
@@ -422,7 +411,12 @@
       </w:r>
     </w:p>
     <w:sectPr>
-      <w:headerReference w:type="default" r:id="rId7"/>
+      <w:headerReference w:type="even" r:id="rId7"/>
+      <w:headerReference w:type="default" r:id="rId8"/>
+      <w:footerReference w:type="even" r:id="rId9"/>
+      <w:footerReference w:type="default" r:id="rId10"/>
+      <w:headerReference w:type="first" r:id="rId11"/>
+      <w:footerReference w:type="first" r:id="rId12"/>
       <w:pgSz w:w="12240" w:h="15840"/>
       <w:pgMar w:top="1440" w:right="1440" w:bottom="1440" w:left="1440" w:header="720" w:footer="720" w:gutter="0"/>
       <w:cols w:space="720"/>
@@ -451,6 +445,36 @@
 </w:endnotes>
 </file>
 
+<file path=word/footer1.xml><?xml version="1.0" encoding="utf-8"?>
+<w:ftr xmlns:wpc="http://schemas.microsoft.com/office/word/2010/wordprocessingCanvas" xmlns:cx="http://schemas.microsoft.com/office/drawing/2014/chartex" xmlns:cx1="http://schemas.microsoft.com/office/drawing/2015/9/8/chartex" xmlns:cx2="http://schemas.microsoft.com/office/drawing/2015/10/21/chartex" xmlns:mc="http://schemas.openxmlformats.org/markup-compatibility/2006" xmlns:o="urn:schemas-microsoft-com:office:office" xmlns:r="http://schemas.openxmlformats.org/officeDocument/2006/relationships" xmlns:m="http://schemas.openxmlformats.org/officeDocument/2006/math" xmlns:v="urn:schemas-microsoft-com:vml" xmlns:wp14="http://schemas.microsoft.com/office/word/2010/wordprocessingDrawing" xmlns:wp="http://schemas.openxmlformats.org/drawingml/2006/wordprocessingDrawing" xmlns:w10="urn:schemas-microsoft-com:office:word" xmlns:w="http://schemas.openxmlformats.org/wordprocessingml/2006/main" xmlns:w14="http://schemas.microsoft.com/office/word/2010/wordml" xmlns:w15="http://schemas.microsoft.com/office/word/2012/wordml" xmlns:w16se="http://schemas.microsoft.com/office/word/2015/wordml/symex" xmlns:wpg="http://schemas.microsoft.com/office/word/2010/wordprocessingGroup" xmlns:wpi="http://schemas.microsoft.com/office/word/2010/wordprocessingInk" xmlns:wne="http://schemas.microsoft.com/office/word/2006/wordml" xmlns:wps="http://schemas.microsoft.com/office/word/2010/wordprocessingShape" mc:Ignorable="w14 w15 w16se wp14">
+  <w:p>
+    <w:pPr>
+      <w:pStyle w:val="Footer"/>
+    </w:pPr>
+  </w:p>
+</w:ftr>
+</file>
+
+<file path=word/footer2.xml><?xml version="1.0" encoding="utf-8"?>
+<w:ftr xmlns:wpc="http://schemas.microsoft.com/office/word/2010/wordprocessingCanvas" xmlns:cx="http://schemas.microsoft.com/office/drawing/2014/chartex" xmlns:cx1="http://schemas.microsoft.com/office/drawing/2015/9/8/chartex" xmlns:cx2="http://schemas.microsoft.com/office/drawing/2015/10/21/chartex" xmlns:mc="http://schemas.openxmlformats.org/markup-compatibility/2006" xmlns:o="urn:schemas-microsoft-com:office:office" xmlns:r="http://schemas.openxmlformats.org/officeDocument/2006/relationships" xmlns:m="http://schemas.openxmlformats.org/officeDocument/2006/math" xmlns:v="urn:schemas-microsoft-com:vml" xmlns:wp14="http://schemas.microsoft.com/office/word/2010/wordprocessingDrawing" xmlns:wp="http://schemas.openxmlformats.org/drawingml/2006/wordprocessingDrawing" xmlns:w10="urn:schemas-microsoft-com:office:word" xmlns:w="http://schemas.openxmlformats.org/wordprocessingml/2006/main" xmlns:w14="http://schemas.microsoft.com/office/word/2010/wordml" xmlns:w15="http://schemas.microsoft.com/office/word/2012/wordml" xmlns:w16se="http://schemas.microsoft.com/office/word/2015/wordml/symex" xmlns:wpg="http://schemas.microsoft.com/office/word/2010/wordprocessingGroup" xmlns:wpi="http://schemas.microsoft.com/office/word/2010/wordprocessingInk" xmlns:wne="http://schemas.microsoft.com/office/word/2006/wordml" xmlns:wps="http://schemas.microsoft.com/office/word/2010/wordprocessingShape" mc:Ignorable="w14 w15 w16se wp14">
+  <w:p>
+    <w:pPr>
+      <w:pStyle w:val="Footer"/>
+    </w:pPr>
+  </w:p>
+</w:ftr>
+</file>
+
+<file path=word/footer3.xml><?xml version="1.0" encoding="utf-8"?>
+<w:ftr xmlns:wpc="http://schemas.microsoft.com/office/word/2010/wordprocessingCanvas" xmlns:cx="http://schemas.microsoft.com/office/drawing/2014/chartex" xmlns:cx1="http://schemas.microsoft.com/office/drawing/2015/9/8/chartex" xmlns:cx2="http://schemas.microsoft.com/office/drawing/2015/10/21/chartex" xmlns:mc="http://schemas.openxmlformats.org/markup-compatibility/2006" xmlns:o="urn:schemas-microsoft-com:office:office" xmlns:r="http://schemas.openxmlformats.org/officeDocument/2006/relationships" xmlns:m="http://schemas.openxmlformats.org/officeDocument/2006/math" xmlns:v="urn:schemas-microsoft-com:vml" xmlns:wp14="http://schemas.microsoft.com/office/word/2010/wordprocessingDrawing" xmlns:wp="http://schemas.openxmlformats.org/drawingml/2006/wordprocessingDrawing" xmlns:w10="urn:schemas-microsoft-com:office:word" xmlns:w="http://schemas.openxmlformats.org/wordprocessingml/2006/main" xmlns:w14="http://schemas.microsoft.com/office/word/2010/wordml" xmlns:w15="http://schemas.microsoft.com/office/word/2012/wordml" xmlns:w16se="http://schemas.microsoft.com/office/word/2015/wordml/symex" xmlns:wpg="http://schemas.microsoft.com/office/word/2010/wordprocessingGroup" xmlns:wpi="http://schemas.microsoft.com/office/word/2010/wordprocessingInk" xmlns:wne="http://schemas.microsoft.com/office/word/2006/wordml" xmlns:wps="http://schemas.microsoft.com/office/word/2010/wordprocessingShape" mc:Ignorable="w14 w15 w16se wp14">
+  <w:p>
+    <w:pPr>
+      <w:pStyle w:val="Footer"/>
+    </w:pPr>
+  </w:p>
+</w:ftr>
+</file>
+
 <file path=word/footnotes.xml><?xml version="1.0" encoding="utf-8"?>
 <w:footnotes xmlns:wpc="http://schemas.microsoft.com/office/word/2010/wordprocessingCanvas" xmlns:cx="http://schemas.microsoft.com/office/drawing/2014/chartex" xmlns:cx1="http://schemas.microsoft.com/office/drawing/2015/9/8/chartex" xmlns:cx2="http://schemas.microsoft.com/office/drawing/2015/10/21/chartex" xmlns:mc="http://schemas.openxmlformats.org/markup-compatibility/2006" xmlns:o="urn:schemas-microsoft-com:office:office" xmlns:r="http://schemas.openxmlformats.org/officeDocument/2006/relationships" xmlns:m="http://schemas.openxmlformats.org/officeDocument/2006/math" xmlns:v="urn:schemas-microsoft-com:vml" xmlns:wp14="http://schemas.microsoft.com/office/word/2010/wordprocessingDrawing" xmlns:wp="http://schemas.openxmlformats.org/drawingml/2006/wordprocessingDrawing" xmlns:w10="urn:schemas-microsoft-com:office:word" xmlns:w="http://schemas.openxmlformats.org/wordprocessingml/2006/main" xmlns:w14="http://schemas.microsoft.com/office/word/2010/wordml" xmlns:w15="http://schemas.microsoft.com/office/word/2012/wordml" xmlns:w16se="http://schemas.microsoft.com/office/word/2015/wordml/symex" xmlns:wpg="http://schemas.microsoft.com/office/word/2010/wordprocessingGroup" xmlns:wpi="http://schemas.microsoft.com/office/word/2010/wordprocessingInk" xmlns:wne="http://schemas.microsoft.com/office/word/2006/wordml" xmlns:wps="http://schemas.microsoft.com/office/word/2010/wordprocessingShape" mc:Ignorable="w14 w15 w16se wp14">
   <w:footnote w:type="separator" w:id="-1">
@@ -475,32 +499,20 @@
   <w:p>
     <w:pPr>
       <w:pStyle w:val="Header"/>
+    </w:pPr>
+  </w:p>
+</w:hdr>
+</file>
+
+<file path=word/header2.xml><?xml version="1.0" encoding="utf-8"?>
+<w:hdr xmlns:wpc="http://schemas.microsoft.com/office/word/2010/wordprocessingCanvas" xmlns:cx="http://schemas.microsoft.com/office/drawing/2014/chartex" xmlns:cx1="http://schemas.microsoft.com/office/drawing/2015/9/8/chartex" xmlns:cx2="http://schemas.microsoft.com/office/drawing/2015/10/21/chartex" xmlns:mc="http://schemas.openxmlformats.org/markup-compatibility/2006" xmlns:o="urn:schemas-microsoft-com:office:office" xmlns:r="http://schemas.openxmlformats.org/officeDocument/2006/relationships" xmlns:m="http://schemas.openxmlformats.org/officeDocument/2006/math" xmlns:v="urn:schemas-microsoft-com:vml" xmlns:wp14="http://schemas.microsoft.com/office/word/2010/wordprocessingDrawing" xmlns:wp="http://schemas.openxmlformats.org/drawingml/2006/wordprocessingDrawing" xmlns:w10="urn:schemas-microsoft-com:office:word" xmlns:w="http://schemas.openxmlformats.org/wordprocessingml/2006/main" xmlns:w14="http://schemas.microsoft.com/office/word/2010/wordml" xmlns:w15="http://schemas.microsoft.com/office/word/2012/wordml" xmlns:w16se="http://schemas.microsoft.com/office/word/2015/wordml/symex" xmlns:wpg="http://schemas.microsoft.com/office/word/2010/wordprocessingGroup" xmlns:wpi="http://schemas.microsoft.com/office/word/2010/wordprocessingInk" xmlns:wne="http://schemas.microsoft.com/office/word/2006/wordml" xmlns:wps="http://schemas.microsoft.com/office/word/2010/wordprocessingShape" mc:Ignorable="w14 w15 w16se wp14">
+  <w:p>
+    <w:pPr>
+      <w:pStyle w:val="Header"/>
       <w:jc w:val="right"/>
     </w:pPr>
-    <w:r>
-      <w:rPr>
-        <w:u w:val="double"/>
-      </w:rPr>
-      <w:fldChar w:fldCharType="begin"/>
-    </w:r>
-    <w:r>
-      <w:rPr>
-        <w:u w:val="double"/>
-      </w:rPr>
-      <w:instrText xml:space="preserve"> DATE \@ "M/d/yyyy" </w:instrText>
-    </w:r>
-    <w:r>
-      <w:rPr>
-        <w:u w:val="double"/>
-      </w:rPr>
-      <w:fldChar w:fldCharType="separate"/>
-    </w:r>
-    <w:r>
-      <w:rPr>
-        <w:u w:val="double"/>
-      </w:rPr>
-      <w:fldChar w:fldCharType="end"/>
-    </w:r>
+    <w:bookmarkStart w:id="0" w:name="_GoBack"/>
+    <w:bookmarkEnd w:id="0"/>
     <w:r>
       <w:t>ALS54A</w:t>
     </w:r>
@@ -519,6 +531,16 @@
     <w:r>
       <w:t>9/12</w:t>
     </w:r>
+  </w:p>
+</w:hdr>
+</file>
+
+<file path=word/header3.xml><?xml version="1.0" encoding="utf-8"?>
+<w:hdr xmlns:wpc="http://schemas.microsoft.com/office/word/2010/wordprocessingCanvas" xmlns:cx="http://schemas.microsoft.com/office/drawing/2014/chartex" xmlns:cx1="http://schemas.microsoft.com/office/drawing/2015/9/8/chartex" xmlns:cx2="http://schemas.microsoft.com/office/drawing/2015/10/21/chartex" xmlns:mc="http://schemas.openxmlformats.org/markup-compatibility/2006" xmlns:o="urn:schemas-microsoft-com:office:office" xmlns:r="http://schemas.openxmlformats.org/officeDocument/2006/relationships" xmlns:m="http://schemas.openxmlformats.org/officeDocument/2006/math" xmlns:v="urn:schemas-microsoft-com:vml" xmlns:wp14="http://schemas.microsoft.com/office/word/2010/wordprocessingDrawing" xmlns:wp="http://schemas.openxmlformats.org/drawingml/2006/wordprocessingDrawing" xmlns:w10="urn:schemas-microsoft-com:office:word" xmlns:w="http://schemas.openxmlformats.org/wordprocessingml/2006/main" xmlns:w14="http://schemas.microsoft.com/office/word/2010/wordml" xmlns:w15="http://schemas.microsoft.com/office/word/2012/wordml" xmlns:w16se="http://schemas.microsoft.com/office/word/2015/wordml/symex" xmlns:wpg="http://schemas.microsoft.com/office/word/2010/wordprocessingGroup" xmlns:wpi="http://schemas.microsoft.com/office/word/2010/wordprocessingInk" xmlns:wne="http://schemas.microsoft.com/office/word/2006/wordml" xmlns:wps="http://schemas.microsoft.com/office/word/2010/wordprocessingShape" mc:Ignorable="w14 w15 w16se wp14">
+  <w:p>
+    <w:pPr>
+      <w:pStyle w:val="Header"/>
+    </w:pPr>
   </w:p>
 </w:hdr>
 </file>
@@ -763,6 +785,7 @@
     <w:lsdException w:name="HTML Sample" w:semiHidden="1" w:unhideWhenUsed="1"/>
     <w:lsdException w:name="HTML Typewriter" w:semiHidden="1" w:unhideWhenUsed="1"/>
     <w:lsdException w:name="HTML Variable" w:semiHidden="1" w:unhideWhenUsed="1"/>
+    <w:lsdException w:name="Normal Table" w:semiHidden="1" w:unhideWhenUsed="1"/>
     <w:lsdException w:name="annotation subject" w:semiHidden="1" w:unhideWhenUsed="1"/>
     <w:lsdException w:name="No List" w:semiHidden="1" w:unhideWhenUsed="1"/>
     <w:lsdException w:name="Outline List 1" w:semiHidden="1" w:unhideWhenUsed="1"/>
@@ -809,8 +832,10 @@
     <w:lsdException w:name="Table Subtle 2" w:semiHidden="1" w:unhideWhenUsed="1"/>
     <w:lsdException w:name="Table Web 1" w:semiHidden="1" w:unhideWhenUsed="1"/>
     <w:lsdException w:name="Table Web 2" w:semiHidden="1" w:unhideWhenUsed="1"/>
+    <w:lsdException w:name="Table Web 3" w:semiHidden="1" w:unhideWhenUsed="1"/>
     <w:lsdException w:name="Balloon Text" w:semiHidden="1" w:unhideWhenUsed="1"/>
     <w:lsdException w:name="Table Grid" w:uiPriority="39"/>
+    <w:lsdException w:name="Table Theme" w:semiHidden="1" w:unhideWhenUsed="1"/>
     <w:lsdException w:name="Placeholder Text" w:semiHidden="1"/>
     <w:lsdException w:name="No Spacing" w:uiPriority="1" w:qFormat="1"/>
     <w:lsdException w:name="Light Shading" w:uiPriority="60"/>
@@ -1035,6 +1060,7 @@
   <w:style w:type="character" w:default="1" w:styleId="DefaultParagraphFont">
     <w:name w:val="Default Paragraph Font"/>
     <w:uiPriority w:val="1"/>
+    <w:semiHidden/>
     <w:unhideWhenUsed/>
   </w:style>
   <w:style w:type="table" w:default="1" w:styleId="TableNormal">

</xml_diff>